<commit_message>
More Canning/Freezing info added
</commit_message>
<xml_diff>
--- a/Collection Files/Fruit/Pineapple/PineappleCanning.docx
+++ b/Collection Files/Fruit/Pineapple/PineappleCanning.docx
@@ -2,7 +2,219 @@
 <file path=word/document.xml><?xml version="1.0" encoding="utf-8"?>
 <w:document xmlns:wpc="http://schemas.microsoft.com/office/word/2010/wordprocessingCanvas" xmlns:cx="http://schemas.microsoft.com/office/drawing/2014/chartex" xmlns:cx1="http://schemas.microsoft.com/office/drawing/2015/9/8/chartex" xmlns:cx2="http://schemas.microsoft.com/office/drawing/2015/10/21/chartex" xmlns:cx3="http://schemas.microsoft.com/office/drawing/2016/5/9/chartex" xmlns:cx4="http://schemas.microsoft.com/office/drawing/2016/5/10/chartex" xmlns:cx5="http://schemas.microsoft.com/office/drawing/2016/5/11/chartex" xmlns:cx6="http://schemas.microsoft.com/office/drawing/2016/5/12/chartex" xmlns:cx7="http://schemas.microsoft.com/office/drawing/2016/5/13/chartex" xmlns:cx8="http://schemas.microsoft.com/office/drawing/2016/5/14/chartex" xmlns:mc="http://schemas.openxmlformats.org/markup-compatibility/2006" xmlns:aink="http://schemas.microsoft.com/office/drawing/2016/ink" xmlns:am3d="http://schemas.microsoft.com/office/drawing/2017/model3d" xmlns:o="urn:schemas-microsoft-com:office:office" xmlns:r="http://schemas.openxmlformats.org/officeDocument/2006/relationships" xmlns:m="http://schemas.openxmlformats.org/officeDocument/2006/math" xmlns:v="urn:schemas-microsoft-com:vml" xmlns:wp14="http://schemas.microsoft.com/office/word/2010/wordprocessingDrawing" xmlns:wp="http://schemas.openxmlformats.org/drawingml/2006/wordprocessingDrawing" xmlns:w10="urn:schemas-microsoft-com:office:word" xmlns:w="http://schemas.openxmlformats.org/wordprocessingml/2006/main" xmlns:w14="http://schemas.microsoft.com/office/word/2010/wordml" xmlns:w15="http://schemas.microsoft.com/office/word/2012/wordml" xmlns:w16cex="http://schemas.microsoft.com/office/word/2018/wordml/cex" xmlns:w16cid="http://schemas.microsoft.com/office/word/2016/wordml/cid" xmlns:w16="http://schemas.microsoft.com/office/word/2018/wordml" xmlns:w16se="http://schemas.microsoft.com/office/word/2015/wordml/symex" xmlns:wpg="http://schemas.microsoft.com/office/word/2010/wordprocessingGroup" xmlns:wpi="http://schemas.microsoft.com/office/word/2010/wordprocessingInk" xmlns:wne="http://schemas.microsoft.com/office/word/2006/wordml" xmlns:wps="http://schemas.microsoft.com/office/word/2010/wordprocessingShape" mc:Ignorable="w14 w15 w16se w16cid w16 w16cex wp14">
   <w:body>
-    <w:p/>
+    <w:p>
+      <w:pPr>
+        <w:pStyle w:val="Heading2"/>
+        <w:shd w:val="clear" w:color="auto" w:fill="FFFFFF"/>
+        <w:rPr>
+          <w:rFonts w:ascii="Times New Roman" w:hAnsi="Times New Roman" w:cs="Times New Roman"/>
+          <w:color w:val="000000"/>
+          <w:sz w:val="24"/>
+          <w:szCs w:val="24"/>
+        </w:rPr>
+      </w:pPr>
+      <w:r>
+        <w:rPr>
+          <w:rFonts w:ascii="Times New Roman" w:hAnsi="Times New Roman" w:cs="Times New Roman"/>
+          <w:color w:val="000000"/>
+          <w:sz w:val="24"/>
+          <w:szCs w:val="24"/>
+        </w:rPr>
+        <w:t>Pineapple</w:t>
+      </w:r>
+      <w:r>
+        <w:rPr>
+          <w:rFonts w:ascii="Times New Roman" w:hAnsi="Times New Roman" w:cs="Times New Roman"/>
+          <w:color w:val="000000"/>
+          <w:sz w:val="24"/>
+          <w:szCs w:val="24"/>
+        </w:rPr>
+        <w:t>\n</w:t>
+      </w:r>
+    </w:p>
+    <w:p>
+      <w:r>
+        <w:t>\n</w:t>
+      </w:r>
+    </w:p>
+    <w:p>
+      <w:r>
+        <w:rPr>
+          <w:rStyle w:val="Strong"/>
+          <w:rFonts w:ascii="Times New Roman" w:hAnsi="Times New Roman" w:cs="Times New Roman"/>
+          <w:b w:val="0"/>
+          <w:bCs w:val="0"/>
+          <w:color w:val="000000"/>
+          <w:sz w:val="24"/>
+          <w:szCs w:val="24"/>
+        </w:rPr>
+        <w:t>Quantity:</w:t>
+      </w:r>
+      <w:r>
+        <w:rPr>
+          <w:rFonts w:ascii="Times New Roman" w:hAnsi="Times New Roman" w:cs="Times New Roman"/>
+          <w:color w:val="000000"/>
+          <w:sz w:val="24"/>
+          <w:szCs w:val="24"/>
+        </w:rPr>
+        <w:t> An average of 21 pounds is needed per canner load of 7 quarts; an average of 13 pounds is needed per canner load of 9 pints – an average of 3 pounds per quart.</w:t>
+      </w:r>
+      <w:r>
+        <w:t xml:space="preserve"> </w:t>
+      </w:r>
+      <w:r>
+        <w:t>\n</w:t>
+      </w:r>
+    </w:p>
+    <w:p>
+      <w:r>
+        <w:t>\n</w:t>
+      </w:r>
+    </w:p>
+    <w:p>
+      <w:r>
+        <w:rPr>
+          <w:rStyle w:val="Strong"/>
+          <w:rFonts w:ascii="Times New Roman" w:hAnsi="Times New Roman" w:cs="Times New Roman"/>
+          <w:b w:val="0"/>
+          <w:bCs w:val="0"/>
+          <w:color w:val="000000"/>
+          <w:sz w:val="24"/>
+          <w:szCs w:val="24"/>
+        </w:rPr>
+        <w:t>Quality:</w:t>
+      </w:r>
+      <w:r>
+        <w:rPr>
+          <w:rFonts w:ascii="Times New Roman" w:hAnsi="Times New Roman" w:cs="Times New Roman"/>
+          <w:color w:val="000000"/>
+          <w:sz w:val="24"/>
+          <w:szCs w:val="24"/>
+        </w:rPr>
+        <w:t> Select firm, ripe pineapples.</w:t>
+      </w:r>
+      <w:r>
+        <w:t xml:space="preserve"> </w:t>
+      </w:r>
+      <w:r>
+        <w:t>\n</w:t>
+      </w:r>
+    </w:p>
+    <w:p>
+      <w:r>
+        <w:t>\n</w:t>
+      </w:r>
+    </w:p>
+    <w:p>
+      <w:r>
+        <w:rPr>
+          <w:rFonts w:ascii="Times New Roman" w:hAnsi="Times New Roman" w:cs="Times New Roman"/>
+          <w:color w:val="000000"/>
+          <w:sz w:val="24"/>
+          <w:szCs w:val="24"/>
+        </w:rPr>
+        <w:t>Please read </w:t>
+      </w:r>
+      <w:hyperlink r:id="rId5" w:history="1">
+        <w:r>
+          <w:rPr>
+            <w:rStyle w:val="Hyperlink"/>
+            <w:rFonts w:ascii="Times New Roman" w:hAnsi="Times New Roman" w:cs="Times New Roman"/>
+            <w:color w:val="1E4F2F"/>
+            <w:sz w:val="24"/>
+            <w:szCs w:val="24"/>
+          </w:rPr>
+          <w:t>Using Boiling Water Canners</w:t>
+        </w:r>
+      </w:hyperlink>
+      <w:r>
+        <w:rPr>
+          <w:rFonts w:ascii="Times New Roman" w:hAnsi="Times New Roman" w:cs="Times New Roman"/>
+          <w:color w:val="000000"/>
+          <w:sz w:val="24"/>
+          <w:szCs w:val="24"/>
+        </w:rPr>
+        <w:t> before beginning. If this is your first time canning, it is recommended that you read </w:t>
+      </w:r>
+      <w:hyperlink r:id="rId6" w:history="1">
+        <w:r>
+          <w:rPr>
+            <w:rStyle w:val="Hyperlink"/>
+            <w:rFonts w:ascii="Times New Roman" w:hAnsi="Times New Roman" w:cs="Times New Roman"/>
+            <w:color w:val="1E4F2F"/>
+            <w:sz w:val="24"/>
+            <w:szCs w:val="24"/>
+          </w:rPr>
+          <w:t>Principles of Home Canning</w:t>
+        </w:r>
+      </w:hyperlink>
+      <w:r>
+        <w:rPr>
+          <w:rFonts w:ascii="Times New Roman" w:hAnsi="Times New Roman" w:cs="Times New Roman"/>
+          <w:color w:val="000000"/>
+          <w:sz w:val="24"/>
+          <w:szCs w:val="24"/>
+        </w:rPr>
+        <w:t>.</w:t>
+      </w:r>
+      <w:r>
+        <w:t xml:space="preserve"> </w:t>
+      </w:r>
+      <w:r>
+        <w:t>\n</w:t>
+      </w:r>
+    </w:p>
+    <w:p>
+      <w:r>
+        <w:t>\n</w:t>
+      </w:r>
+    </w:p>
+    <w:p>
+      <w:pPr>
+        <w:pStyle w:val="NormalWeb"/>
+        <w:shd w:val="clear" w:color="auto" w:fill="FFFFFF"/>
+        <w:spacing w:before="0" w:beforeAutospacing="0" w:after="150" w:afterAutospacing="0"/>
+      </w:pPr>
+      <w:r>
+        <w:rPr>
+          <w:rStyle w:val="Strong"/>
+          <w:b w:val="0"/>
+          <w:bCs w:val="0"/>
+          <w:color w:val="000000"/>
+        </w:rPr>
+        <w:t>Procedure:</w:t>
+      </w:r>
+      <w:r>
+        <w:rPr>
+          <w:color w:val="000000"/>
+        </w:rPr>
+        <w:t> Wash pineapple. Peel and remove eyes and tough fiber. Slice or cube. Pineapple may be packed in water, apple juice, white grape juice, or in very light, light, or medium </w:t>
+      </w:r>
+      <w:hyperlink r:id="rId7" w:anchor="syryps" w:history="1">
+        <w:r>
+          <w:rPr>
+            <w:rStyle w:val="Hyperlink"/>
+            <w:color w:val="1E4F2F"/>
+          </w:rPr>
+          <w:t>syrup</w:t>
+        </w:r>
+      </w:hyperlink>
+      <w:r>
+        <w:rPr>
+          <w:color w:val="000000"/>
+        </w:rPr>
+        <w:t>. In a large saucepan, add pineapple to syrup, water or juice, and simmer 10 minutes. Fill jars with hot pieces and cooking liquid, leaving 1/2-inch headspace. Adjust lids and process</w:t>
+      </w:r>
+      <w:r>
+        <w:rPr>
+          <w:color w:val="000000"/>
+        </w:rPr>
+        <w:t xml:space="preserve"> </w:t>
+      </w:r>
+      <w:r>
+        <w:t>\n</w:t>
+      </w:r>
+    </w:p>
     <w:sectPr>
       <w:pgSz w:w="12240" w:h="15840"/>
       <w:pgMar w:top="1440" w:right="1440" w:bottom="1440" w:left="1440" w:header="708" w:footer="708" w:gutter="0"/>
@@ -626,6 +838,29 @@
     <w:name w:val="Normal"/>
     <w:qFormat/>
   </w:style>
+  <w:style w:type="paragraph" w:styleId="Heading2">
+    <w:name w:val="heading 2"/>
+    <w:basedOn w:val="Normal"/>
+    <w:next w:val="Normal"/>
+    <w:link w:val="Heading2Char"/>
+    <w:uiPriority w:val="9"/>
+    <w:semiHidden/>
+    <w:unhideWhenUsed/>
+    <w:qFormat/>
+    <w:rsid w:val="0069041C"/>
+    <w:pPr>
+      <w:keepNext/>
+      <w:keepLines/>
+      <w:spacing w:before="40" w:after="0"/>
+      <w:outlineLvl w:val="1"/>
+    </w:pPr>
+    <w:rPr>
+      <w:rFonts w:asciiTheme="majorHAnsi" w:eastAsiaTheme="majorEastAsia" w:hAnsiTheme="majorHAnsi" w:cstheme="majorBidi"/>
+      <w:color w:val="2F5496" w:themeColor="accent1" w:themeShade="BF"/>
+      <w:sz w:val="26"/>
+      <w:szCs w:val="26"/>
+    </w:rPr>
+  </w:style>
   <w:style w:type="paragraph" w:styleId="Heading3">
     <w:name w:val="heading 3"/>
     <w:basedOn w:val="Normal"/>
@@ -727,7 +962,6 @@
     <w:name w:val="Normal (Web)"/>
     <w:basedOn w:val="Normal"/>
     <w:uiPriority w:val="99"/>
-    <w:semiHidden/>
     <w:unhideWhenUsed/>
     <w:rsid w:val="007C53AE"/>
     <w:pPr>
@@ -761,6 +995,32 @@
       <w:ind w:left="720"/>
       <w:contextualSpacing/>
     </w:pPr>
+  </w:style>
+  <w:style w:type="character" w:customStyle="1" w:styleId="Heading2Char">
+    <w:name w:val="Heading 2 Char"/>
+    <w:basedOn w:val="DefaultParagraphFont"/>
+    <w:link w:val="Heading2"/>
+    <w:uiPriority w:val="9"/>
+    <w:semiHidden/>
+    <w:rsid w:val="0069041C"/>
+    <w:rPr>
+      <w:rFonts w:asciiTheme="majorHAnsi" w:eastAsiaTheme="majorEastAsia" w:hAnsiTheme="majorHAnsi" w:cstheme="majorBidi"/>
+      <w:color w:val="2F5496" w:themeColor="accent1" w:themeShade="BF"/>
+      <w:sz w:val="26"/>
+      <w:szCs w:val="26"/>
+    </w:rPr>
+  </w:style>
+  <w:style w:type="character" w:styleId="Hyperlink">
+    <w:name w:val="Hyperlink"/>
+    <w:basedOn w:val="DefaultParagraphFont"/>
+    <w:uiPriority w:val="99"/>
+    <w:semiHidden/>
+    <w:unhideWhenUsed/>
+    <w:rsid w:val="0069041C"/>
+    <w:rPr>
+      <w:color w:val="0000FF"/>
+      <w:u w:val="single"/>
+    </w:rPr>
   </w:style>
 </w:styles>
 </file>

</xml_diff>